<commit_message>
Animated using Pixel Adventrue 1
</commit_message>
<xml_diff>
--- a/GamePlan/GAME PLAN.docx
+++ b/GamePlan/GAME PLAN.docx
@@ -35,7 +35,7 @@
           <w:sz w:val="32"/>
           <w:szCs w:val="32"/>
         </w:rPr>
-        <w:t xml:space="preserve">In a far far away planet called Eunora is a small human colony in search for resources to build a dyson sphere. </w:t>
+        <w:t>In a planet named Eunora (a greeny planet, same genetics), you are in search for the most prominent ingredients for an ever lasting cancer cure.</w:t>
       </w:r>
     </w:p>
     <w:p>
@@ -55,7 +55,14 @@
           <w:sz w:val="32"/>
           <w:szCs w:val="32"/>
         </w:rPr>
-        <w:t>One can choose a [</w:t>
+        <w:t>C</w:t>
+      </w:r>
+      <w:r>
+        <w:rPr>
+          <w:sz w:val="32"/>
+          <w:szCs w:val="32"/>
+        </w:rPr>
+        <w:t>hoose a [</w:t>
       </w:r>
       <w:r>
         <w:rPr>
@@ -111,7 +118,128 @@
           <w:sz w:val="32"/>
           <w:szCs w:val="32"/>
         </w:rPr>
-        <w:t>Clems (Male)</w:t>
+        <w:t>Pixel Adventure Chars…</w:t>
+      </w:r>
+    </w:p>
+    <w:p>
+      <w:pPr>
+        <w:pStyle w:val="ListParagraph"/>
+        <w:numPr>
+          <w:ilvl w:val="0"/>
+          <w:numId w:val="1"/>
+        </w:numPr>
+        <w:rPr>
+          <w:sz w:val="32"/>
+          <w:szCs w:val="32"/>
+        </w:rPr>
+      </w:pPr>
+      <w:r>
+        <w:rPr>
+          <w:sz w:val="32"/>
+          <w:szCs w:val="32"/>
+        </w:rPr>
+        <w:t xml:space="preserve">He is to find </w:t>
+      </w:r>
+      <w:r>
+        <w:rPr>
+          <w:sz w:val="32"/>
+          <w:szCs w:val="32"/>
+        </w:rPr>
+        <w:t>9</w:t>
+      </w:r>
+      <w:r>
+        <w:rPr>
+          <w:sz w:val="32"/>
+          <w:szCs w:val="32"/>
+        </w:rPr>
+        <w:t xml:space="preserve"> ingredients.</w:t>
+      </w:r>
+    </w:p>
+    <w:p>
+      <w:pPr>
+        <w:pStyle w:val="ListParagraph"/>
+        <w:numPr>
+          <w:ilvl w:val="0"/>
+          <w:numId w:val="1"/>
+        </w:numPr>
+        <w:rPr>
+          <w:sz w:val="32"/>
+          <w:szCs w:val="32"/>
+        </w:rPr>
+      </w:pPr>
+      <w:r>
+        <w:rPr>
+          <w:sz w:val="32"/>
+          <w:szCs w:val="32"/>
+        </w:rPr>
+        <w:t>Once, all of them are found, the game is finished.</w:t>
+      </w:r>
+    </w:p>
+    <w:p>
+      <w:pPr>
+        <w:pStyle w:val="ListParagraph"/>
+        <w:numPr>
+          <w:ilvl w:val="0"/>
+          <w:numId w:val="1"/>
+        </w:numPr>
+        <w:rPr>
+          <w:sz w:val="32"/>
+          <w:szCs w:val="32"/>
+        </w:rPr>
+      </w:pPr>
+      <w:r>
+        <w:rPr>
+          <w:sz w:val="32"/>
+          <w:szCs w:val="32"/>
+        </w:rPr>
+        <w:t>9</w:t>
+      </w:r>
+      <w:r>
+        <w:rPr>
+          <w:sz w:val="32"/>
+          <w:szCs w:val="32"/>
+        </w:rPr>
+        <w:t xml:space="preserve"> Levels.</w:t>
+      </w:r>
+    </w:p>
+    <w:p>
+      <w:pPr>
+        <w:pStyle w:val="ListParagraph"/>
+        <w:numPr>
+          <w:ilvl w:val="0"/>
+          <w:numId w:val="1"/>
+        </w:numPr>
+        <w:rPr>
+          <w:sz w:val="32"/>
+          <w:szCs w:val="32"/>
+        </w:rPr>
+      </w:pPr>
+      <w:r>
+        <w:rPr>
+          <w:sz w:val="32"/>
+          <w:szCs w:val="32"/>
+        </w:rPr>
+        <w:t>Level 10 and on a pet is given</w:t>
+      </w:r>
+    </w:p>
+    <w:p>
+      <w:pPr>
+        <w:pStyle w:val="ListParagraph"/>
+        <w:numPr>
+          <w:ilvl w:val="2"/>
+          <w:numId w:val="1"/>
+        </w:numPr>
+        <w:rPr>
+          <w:sz w:val="32"/>
+          <w:szCs w:val="32"/>
+        </w:rPr>
+      </w:pPr>
+      <w:r>
+        <w:rPr>
+          <w:sz w:val="32"/>
+          <w:szCs w:val="32"/>
+        </w:rPr>
+        <w:t>Pet List</w:t>
       </w:r>
     </w:p>
     <w:p>
@@ -131,187 +259,7 @@
           <w:sz w:val="32"/>
           <w:szCs w:val="32"/>
         </w:rPr>
-        <w:t>Crafy (Female)</w:t>
-      </w:r>
-    </w:p>
-    <w:p>
-      <w:pPr>
-        <w:pStyle w:val="ListParagraph"/>
-        <w:numPr>
-          <w:ilvl w:val="3"/>
-          <w:numId w:val="1"/>
-        </w:numPr>
-        <w:rPr>
-          <w:sz w:val="32"/>
-          <w:szCs w:val="32"/>
-        </w:rPr>
-      </w:pPr>
-      <w:r>
-        <w:rPr>
-          <w:sz w:val="32"/>
-          <w:szCs w:val="32"/>
-        </w:rPr>
-        <w:t>Xine (Rob)</w:t>
-      </w:r>
-    </w:p>
-    <w:p>
-      <w:pPr>
-        <w:pStyle w:val="ListParagraph"/>
-        <w:numPr>
-          <w:ilvl w:val="0"/>
-          <w:numId w:val="1"/>
-        </w:numPr>
-        <w:rPr>
-          <w:sz w:val="32"/>
-          <w:szCs w:val="32"/>
-        </w:rPr>
-      </w:pPr>
-      <w:r>
-        <w:rPr>
-          <w:sz w:val="32"/>
-          <w:szCs w:val="32"/>
-        </w:rPr>
-        <w:t>He is to find 20 ingredients.</w:t>
-      </w:r>
-    </w:p>
-    <w:p>
-      <w:pPr>
-        <w:pStyle w:val="ListParagraph"/>
-        <w:numPr>
-          <w:ilvl w:val="0"/>
-          <w:numId w:val="1"/>
-        </w:numPr>
-        <w:rPr>
-          <w:sz w:val="32"/>
-          <w:szCs w:val="32"/>
-        </w:rPr>
-      </w:pPr>
-      <w:r>
-        <w:rPr>
-          <w:sz w:val="32"/>
-          <w:szCs w:val="32"/>
-        </w:rPr>
-        <w:t>And when found the game ends.</w:t>
-      </w:r>
-    </w:p>
-    <w:p>
-      <w:pPr>
-        <w:pStyle w:val="ListParagraph"/>
-        <w:numPr>
-          <w:ilvl w:val="0"/>
-          <w:numId w:val="1"/>
-        </w:numPr>
-        <w:rPr>
-          <w:sz w:val="32"/>
-          <w:szCs w:val="32"/>
-        </w:rPr>
-      </w:pPr>
-      <w:r>
-        <w:rPr>
-          <w:sz w:val="32"/>
-          <w:szCs w:val="32"/>
-        </w:rPr>
-        <w:t>20 Levels.</w:t>
-      </w:r>
-    </w:p>
-    <w:p>
-      <w:pPr>
-        <w:pStyle w:val="ListParagraph"/>
-        <w:numPr>
-          <w:ilvl w:val="0"/>
-          <w:numId w:val="1"/>
-        </w:numPr>
-        <w:rPr>
-          <w:sz w:val="32"/>
-          <w:szCs w:val="32"/>
-        </w:rPr>
-      </w:pPr>
-      <w:r>
-        <w:rPr>
-          <w:sz w:val="32"/>
-          <w:szCs w:val="32"/>
-        </w:rPr>
-        <w:t>Level 10 and on a pet is given</w:t>
-      </w:r>
-    </w:p>
-    <w:p>
-      <w:pPr>
-        <w:pStyle w:val="ListParagraph"/>
-        <w:numPr>
-          <w:ilvl w:val="2"/>
-          <w:numId w:val="1"/>
-        </w:numPr>
-        <w:rPr>
-          <w:sz w:val="32"/>
-          <w:szCs w:val="32"/>
-        </w:rPr>
-      </w:pPr>
-      <w:r>
-        <w:rPr>
-          <w:sz w:val="32"/>
-          <w:szCs w:val="32"/>
-        </w:rPr>
-        <w:t>Pet List</w:t>
-      </w:r>
-    </w:p>
-    <w:p>
-      <w:pPr>
-        <w:pStyle w:val="ListParagraph"/>
-        <w:numPr>
-          <w:ilvl w:val="3"/>
-          <w:numId w:val="1"/>
-        </w:numPr>
-        <w:rPr>
-          <w:sz w:val="32"/>
-          <w:szCs w:val="32"/>
-        </w:rPr>
-      </w:pPr>
-      <w:r>
-        <w:rPr>
-          <w:sz w:val="32"/>
-          <w:szCs w:val="32"/>
-        </w:rPr>
-        <w:t>Clummy (Sci-Fi Cat)</w:t>
-      </w:r>
-    </w:p>
-    <w:p>
-      <w:pPr>
-        <w:pStyle w:val="ListParagraph"/>
-        <w:numPr>
-          <w:ilvl w:val="3"/>
-          <w:numId w:val="1"/>
-        </w:numPr>
-        <w:rPr>
-          <w:sz w:val="32"/>
-          <w:szCs w:val="32"/>
-        </w:rPr>
-      </w:pPr>
-      <w:r>
-        <w:rPr>
-          <w:sz w:val="32"/>
-          <w:szCs w:val="32"/>
-        </w:rPr>
-        <w:t>Mubbler(Sci-Fi Dog)</w:t>
-      </w:r>
-    </w:p>
-    <w:p>
-      <w:pPr>
-        <w:pStyle w:val="ListParagraph"/>
-        <w:numPr>
-          <w:ilvl w:val="3"/>
-          <w:numId w:val="1"/>
-        </w:numPr>
-        <w:rPr>
-          <w:sz w:val="32"/>
-          <w:szCs w:val="32"/>
-        </w:rPr>
-      </w:pPr>
-      <w:r>
-        <w:rPr>
-          <w:sz w:val="32"/>
-          <w:szCs w:val="32"/>
-        </w:rPr>
-        <w:t>Cutie (A Tiny Robot)</w:t>
+        <w:t>Some of the enemies</w:t>
       </w:r>
     </w:p>
     <w:p>

</xml_diff>